<commit_message>
added text results of last homeworks
</commit_message>
<xml_diff>
--- a/docs/homework2.docx
+++ b/docs/homework2.docx
@@ -95,7 +95,7 @@
         <w:rPr>
           <w:rtl w:val="0"/>
         </w:rPr>
-        <w:t xml:space="preserve">Система надає можливість передивлятися всі описані вище дані та перемикатися між типами дослідженнь. Пріоритет - високий.</w:t>
+        <w:t xml:space="preserve">Система надає можливість передивлятися всі описані вище дані. Пріоритет - високий.</w:t>
       </w:r>
     </w:p>
     <w:p>
@@ -175,12 +175,15 @@
         </w:numPr>
         <w:spacing w:line="360" w:lineRule="auto"/>
         <w:ind w:left="1440" w:hanging="360"/>
-      </w:pPr>
-      <w:r>
-        <w:rPr>
-          <w:rtl w:val="0"/>
-        </w:rPr>
-        <w:t xml:space="preserve">Система містить дані стосовно афективних та тривожних розладів в залежності від віку та гендеру. Пріоритет - високий.</w:t>
+        <w:rPr>
+          <w:u w:val="none"/>
+        </w:rPr>
+      </w:pPr>
+      <w:r>
+        <w:rPr>
+          <w:rtl w:val="0"/>
+        </w:rPr>
+        <w:t xml:space="preserve">Система містить дані стосовно суїцидів в залежності від віку та гендеру. Пріоритет - високий.</w:t>
       </w:r>
     </w:p>
     <w:p>
@@ -199,26 +202,7 @@
         <w:rPr>
           <w:rtl w:val="0"/>
         </w:rPr>
-        <w:t xml:space="preserve">Система містить дані стосовно суїцидів в залежності від віку та гендеру. Пріоритет - високий.</w:t>
-      </w:r>
-    </w:p>
-    <w:p>
-      <w:pPr>
-        <w:numPr>
-          <w:ilvl w:val="1"/>
-          <w:numId w:val="1"/>
-        </w:numPr>
-        <w:spacing w:line="360" w:lineRule="auto"/>
-        <w:ind w:left="1440" w:hanging="360"/>
-        <w:rPr>
-          <w:u w:val="none"/>
-        </w:rPr>
-      </w:pPr>
-      <w:r>
-        <w:rPr>
-          <w:rtl w:val="0"/>
-        </w:rPr>
-        <w:t xml:space="preserve">Система містить дані стосовно афективних та трифожних розладів і суїциду серед студентів України. Пріоритет - високий.</w:t>
+        <w:t xml:space="preserve">Система містить дані стосовно афективних та тривожних розладів і суїциду серед студентів України. Пріоритет - високий.</w:t>
       </w:r>
     </w:p>
     <w:p>

</xml_diff>